<commit_message>
Opdracht week 11 t/m 13
Heb me files gesorteerd
</commit_message>
<xml_diff>
--- a/Week-11-t-m-13-Javascript/Welkom bij mijn Adventure game.docx
+++ b/Week-11-t-m-13-Javascript/Welkom bij mijn Adventure game.docx
@@ -15,6 +15,781 @@
           <w:szCs w:val="32"/>
         </w:rPr>
         <w:t>Welkom bij mijn Adventure game:</w:t>
+      </w:r>
+    </w:p>
+    <w:p>
+      <w:pPr>
+        <w:rPr>
+          <w:sz w:val="32"/>
+          <w:szCs w:val="32"/>
+        </w:rPr>
+      </w:pPr>
+    </w:p>
+    <w:p>
+      <w:pPr>
+        <w:rPr>
+          <w:sz w:val="32"/>
+          <w:szCs w:val="32"/>
+        </w:rPr>
+      </w:pPr>
+      <w:r>
+        <w:rPr>
+          <w:color w:val="FF0000"/>
+          <w:sz w:val="32"/>
+          <w:szCs w:val="32"/>
+        </w:rPr>
+        <w:t>Verhaal 1;</w:t>
+      </w:r>
+      <w:r>
+        <w:rPr>
+          <w:color w:val="FF0000"/>
+          <w:sz w:val="32"/>
+          <w:szCs w:val="32"/>
+        </w:rPr>
+        <w:t xml:space="preserve"> </w:t>
+      </w:r>
+      <w:r>
+        <w:rPr>
+          <w:sz w:val="32"/>
+          <w:szCs w:val="32"/>
+        </w:rPr>
+        <w:t xml:space="preserve">Dit verhaal gaat over </w:t>
+      </w:r>
+      <w:r>
+        <w:rPr>
+          <w:sz w:val="32"/>
+          <w:szCs w:val="32"/>
+        </w:rPr>
+        <w:t>Gary</w:t>
+      </w:r>
+      <w:r>
+        <w:rPr>
+          <w:sz w:val="32"/>
+          <w:szCs w:val="32"/>
+        </w:rPr>
+        <w:t xml:space="preserve"> die vastzit in een ruimteschip in een zwart gat. Hij heeft genoeg kennis over het ruimteschip dat hij eruit kan ontsnappen. Hij alle benodigdheden in zijn ruimteschip om te ontsnappen uit het zwart gat. Er zijn 5 stappen die hij moet volbrengen om zichzelf in veiligheid te brengen. Als hij deze 5 stappen voltooid kan hij met zijn ruimteschip terug naar aarde gaan. Maar de benodigdheden die hij nodig heeft zijn verspreid in het ruimteschip zelf maar ze te kunnen te bereiken moet je ook de deuren kunnen openen vele deuren gaan automatisch open maar bij sommigen deuren heb je een </w:t>
+      </w:r>
+      <w:proofErr w:type="spellStart"/>
+      <w:r>
+        <w:rPr>
+          <w:sz w:val="32"/>
+          <w:szCs w:val="32"/>
+        </w:rPr>
+        <w:t>swipe</w:t>
+      </w:r>
+      <w:proofErr w:type="spellEnd"/>
+      <w:r>
+        <w:rPr>
+          <w:sz w:val="32"/>
+          <w:szCs w:val="32"/>
+        </w:rPr>
+        <w:t xml:space="preserve"> card ervoor nodig. Het ruimteschip heeft ook wat schade opgeleverd waardoor een luchtpijpen zijn die brandend vuur uitsteken. Aan het eind om echt terug te kunnen gaan naar Aarde heb je 3 knoppen 1 van die knoppen gaat richting Aarde en de andere 2 laten het ruimteschip ontploffen of ze laten het ruimteschip doorvliegen door het </w:t>
+      </w:r>
+      <w:proofErr w:type="spellStart"/>
+      <w:r>
+        <w:rPr>
+          <w:sz w:val="32"/>
+          <w:szCs w:val="32"/>
+        </w:rPr>
+        <w:t>zwartgat</w:t>
+      </w:r>
+      <w:proofErr w:type="spellEnd"/>
+      <w:r>
+        <w:rPr>
+          <w:sz w:val="32"/>
+          <w:szCs w:val="32"/>
+        </w:rPr>
+        <w:t>.</w:t>
+      </w:r>
+    </w:p>
+    <w:p>
+      <w:pPr>
+        <w:rPr>
+          <w:sz w:val="32"/>
+          <w:szCs w:val="32"/>
+        </w:rPr>
+      </w:pPr>
+    </w:p>
+    <w:p>
+      <w:pPr>
+        <w:pStyle w:val="Lijstalinea"/>
+        <w:numPr>
+          <w:ilvl w:val="0"/>
+          <w:numId w:val="2"/>
+        </w:numPr>
+        <w:rPr>
+          <w:sz w:val="32"/>
+          <w:szCs w:val="32"/>
+        </w:rPr>
+      </w:pPr>
+      <w:r>
+        <w:rPr>
+          <w:sz w:val="32"/>
+          <w:szCs w:val="32"/>
+        </w:rPr>
+        <w:t>Voorwerpen</w:t>
+      </w:r>
+      <w:r>
+        <w:rPr>
+          <w:sz w:val="32"/>
+          <w:szCs w:val="32"/>
+        </w:rPr>
+        <w:t>/</w:t>
+      </w:r>
+      <w:proofErr w:type="spellStart"/>
+      <w:r>
+        <w:rPr>
+          <w:sz w:val="32"/>
+          <w:szCs w:val="32"/>
+        </w:rPr>
+        <w:t>healthpoints</w:t>
+      </w:r>
+      <w:proofErr w:type="spellEnd"/>
+      <w:r>
+        <w:rPr>
+          <w:sz w:val="32"/>
+          <w:szCs w:val="32"/>
+        </w:rPr>
+        <w:t xml:space="preserve"> in Verhaal 1:</w:t>
+      </w:r>
+    </w:p>
+    <w:p>
+      <w:pPr>
+        <w:pStyle w:val="Lijstalinea"/>
+        <w:numPr>
+          <w:ilvl w:val="0"/>
+          <w:numId w:val="1"/>
+        </w:numPr>
+        <w:rPr>
+          <w:sz w:val="32"/>
+          <w:szCs w:val="32"/>
+        </w:rPr>
+      </w:pPr>
+      <w:r>
+        <w:rPr>
+          <w:sz w:val="32"/>
+          <w:szCs w:val="32"/>
+        </w:rPr>
+        <w:t xml:space="preserve">Tas met maximaal 3 spullen= Appel, water, kaas </w:t>
+      </w:r>
+    </w:p>
+    <w:p>
+      <w:pPr>
+        <w:pStyle w:val="Lijstalinea"/>
+        <w:numPr>
+          <w:ilvl w:val="0"/>
+          <w:numId w:val="1"/>
+        </w:numPr>
+        <w:rPr>
+          <w:sz w:val="32"/>
+          <w:szCs w:val="32"/>
+        </w:rPr>
+      </w:pPr>
+      <w:r>
+        <w:rPr>
+          <w:sz w:val="32"/>
+          <w:szCs w:val="32"/>
+        </w:rPr>
+        <w:t>5 levenspunten.</w:t>
+      </w:r>
+    </w:p>
+    <w:p>
+      <w:pPr>
+        <w:pStyle w:val="Lijstalinea"/>
+        <w:numPr>
+          <w:ilvl w:val="0"/>
+          <w:numId w:val="1"/>
+        </w:numPr>
+        <w:rPr>
+          <w:sz w:val="32"/>
+          <w:szCs w:val="32"/>
+        </w:rPr>
+      </w:pPr>
+      <w:r>
+        <w:rPr>
+          <w:sz w:val="32"/>
+          <w:szCs w:val="32"/>
+        </w:rPr>
+        <w:t>Accu om het ruimteschip te starten</w:t>
+      </w:r>
+    </w:p>
+    <w:p>
+      <w:pPr>
+        <w:pStyle w:val="Lijstalinea"/>
+        <w:numPr>
+          <w:ilvl w:val="0"/>
+          <w:numId w:val="1"/>
+        </w:numPr>
+        <w:rPr>
+          <w:sz w:val="32"/>
+          <w:szCs w:val="32"/>
+        </w:rPr>
+      </w:pPr>
+      <w:proofErr w:type="spellStart"/>
+      <w:r>
+        <w:rPr>
+          <w:sz w:val="32"/>
+          <w:szCs w:val="32"/>
+        </w:rPr>
+        <w:t>Swipe</w:t>
+      </w:r>
+      <w:proofErr w:type="spellEnd"/>
+      <w:r>
+        <w:rPr>
+          <w:sz w:val="32"/>
+          <w:szCs w:val="32"/>
+        </w:rPr>
+        <w:t xml:space="preserve"> Card om beschikking te krijgen over de deuren. </w:t>
+      </w:r>
+    </w:p>
+    <w:p>
+      <w:pPr>
+        <w:pStyle w:val="Lijstalinea"/>
+        <w:numPr>
+          <w:ilvl w:val="0"/>
+          <w:numId w:val="1"/>
+        </w:numPr>
+        <w:rPr>
+          <w:sz w:val="32"/>
+          <w:szCs w:val="32"/>
+        </w:rPr>
+      </w:pPr>
+      <w:r>
+        <w:rPr>
+          <w:sz w:val="32"/>
+          <w:szCs w:val="32"/>
+        </w:rPr>
+        <w:t>Kaart van het ruimteschip</w:t>
+      </w:r>
+    </w:p>
+    <w:p>
+      <w:pPr>
+        <w:pStyle w:val="Lijstalinea"/>
+        <w:numPr>
+          <w:ilvl w:val="0"/>
+          <w:numId w:val="1"/>
+        </w:numPr>
+        <w:rPr>
+          <w:sz w:val="32"/>
+          <w:szCs w:val="32"/>
+        </w:rPr>
+      </w:pPr>
+      <w:r>
+        <w:rPr>
+          <w:sz w:val="32"/>
+          <w:szCs w:val="32"/>
+        </w:rPr>
+        <w:t>Einde 3 knoppen met verschillende uitkomsten.</w:t>
+      </w:r>
+    </w:p>
+    <w:p>
+      <w:pPr>
+        <w:rPr>
+          <w:sz w:val="32"/>
+          <w:szCs w:val="32"/>
+        </w:rPr>
+      </w:pPr>
+    </w:p>
+    <w:p>
+      <w:pPr>
+        <w:rPr>
+          <w:sz w:val="32"/>
+          <w:szCs w:val="32"/>
+        </w:rPr>
+      </w:pPr>
+    </w:p>
+    <w:p>
+      <w:pPr>
+        <w:rPr>
+          <w:sz w:val="32"/>
+          <w:szCs w:val="32"/>
+        </w:rPr>
+      </w:pPr>
+    </w:p>
+    <w:p>
+      <w:pPr>
+        <w:rPr>
+          <w:sz w:val="32"/>
+          <w:szCs w:val="32"/>
+        </w:rPr>
+      </w:pPr>
+    </w:p>
+    <w:p>
+      <w:pPr>
+        <w:rPr>
+          <w:sz w:val="32"/>
+          <w:szCs w:val="32"/>
+        </w:rPr>
+      </w:pPr>
+    </w:p>
+    <w:p>
+      <w:pPr>
+        <w:rPr>
+          <w:sz w:val="32"/>
+          <w:szCs w:val="32"/>
+        </w:rPr>
+      </w:pPr>
+    </w:p>
+    <w:p>
+      <w:pPr>
+        <w:rPr>
+          <w:sz w:val="32"/>
+          <w:szCs w:val="32"/>
+        </w:rPr>
+      </w:pPr>
+    </w:p>
+    <w:p>
+      <w:pPr>
+        <w:rPr>
+          <w:sz w:val="32"/>
+          <w:szCs w:val="32"/>
+        </w:rPr>
+      </w:pPr>
+    </w:p>
+    <w:p>
+      <w:pPr>
+        <w:rPr>
+          <w:sz w:val="32"/>
+          <w:szCs w:val="32"/>
+        </w:rPr>
+      </w:pPr>
+      <w:r>
+        <w:rPr>
+          <w:color w:val="4472C4" w:themeColor="accent1"/>
+          <w:sz w:val="32"/>
+          <w:szCs w:val="32"/>
+        </w:rPr>
+        <w:t>Verhaal 2;</w:t>
+      </w:r>
+      <w:r>
+        <w:rPr>
+          <w:color w:val="4472C4" w:themeColor="accent1"/>
+          <w:sz w:val="32"/>
+          <w:szCs w:val="32"/>
+        </w:rPr>
+        <w:t xml:space="preserve"> </w:t>
+      </w:r>
+      <w:r>
+        <w:rPr>
+          <w:sz w:val="32"/>
+          <w:szCs w:val="32"/>
+        </w:rPr>
+        <w:t xml:space="preserve">Dit verhaal gaat over </w:t>
+      </w:r>
+      <w:r>
+        <w:rPr>
+          <w:sz w:val="32"/>
+          <w:szCs w:val="32"/>
+        </w:rPr>
+        <w:t>Axel</w:t>
+      </w:r>
+      <w:r>
+        <w:rPr>
+          <w:sz w:val="32"/>
+          <w:szCs w:val="32"/>
+        </w:rPr>
+        <w:t xml:space="preserve"> die vastzit op de berg het is super donker en hij moet bij een kampeerhotel terecht zien te komen </w:t>
+      </w:r>
+      <w:r>
+        <w:rPr>
+          <w:sz w:val="32"/>
+          <w:szCs w:val="32"/>
+        </w:rPr>
+        <w:lastRenderedPageBreak/>
+        <w:t xml:space="preserve">maar dat is aan de top van de berg. En om daar te komen moet hij een pad afleggen die helemaal door een donkere bos gaat. </w:t>
+      </w:r>
+      <w:r>
+        <w:rPr>
+          <w:sz w:val="32"/>
+          <w:szCs w:val="32"/>
+        </w:rPr>
+        <w:t xml:space="preserve">Maar er zitten ook gevaarlijke dieren die heel actief zijn in het donker lopen daar rond. </w:t>
+      </w:r>
+      <w:r>
+        <w:rPr>
+          <w:sz w:val="32"/>
+          <w:szCs w:val="32"/>
+        </w:rPr>
+        <w:t>Je hebt zelf genoeg survival skills om het pad te overleven zolang je geen verkeerde keuzes maakt dan gaat het fout.</w:t>
+      </w:r>
+      <w:r>
+        <w:rPr>
+          <w:sz w:val="32"/>
+          <w:szCs w:val="32"/>
+        </w:rPr>
+        <w:t xml:space="preserve"> </w:t>
+      </w:r>
+      <w:r>
+        <w:rPr>
+          <w:sz w:val="32"/>
+          <w:szCs w:val="32"/>
+        </w:rPr>
+        <w:t>Of je kan aangevallen door een dier die daar loopt of je kan van het pad afdwalen en vanaf vallen. Je weet ook niet hoelaat het is.</w:t>
+      </w:r>
+      <w:r>
+        <w:rPr>
+          <w:sz w:val="32"/>
+          <w:szCs w:val="32"/>
+        </w:rPr>
+        <w:t xml:space="preserve"> Als je binnen de hekken komt bij het hotel ben je veilig van alles.</w:t>
+      </w:r>
+      <w:r>
+        <w:rPr>
+          <w:sz w:val="32"/>
+          <w:szCs w:val="32"/>
+        </w:rPr>
+        <w:t xml:space="preserve"> En je </w:t>
+      </w:r>
+      <w:proofErr w:type="gramStart"/>
+      <w:r>
+        <w:rPr>
+          <w:sz w:val="32"/>
+          <w:szCs w:val="32"/>
+        </w:rPr>
+        <w:t>heb</w:t>
+      </w:r>
+      <w:proofErr w:type="gramEnd"/>
+      <w:r>
+        <w:rPr>
+          <w:sz w:val="32"/>
+          <w:szCs w:val="32"/>
+        </w:rPr>
+        <w:t xml:space="preserve"> zelf 5 levenspunten.</w:t>
+      </w:r>
+    </w:p>
+    <w:p>
+      <w:pPr>
+        <w:rPr>
+          <w:sz w:val="32"/>
+          <w:szCs w:val="32"/>
+        </w:rPr>
+      </w:pPr>
+    </w:p>
+    <w:p>
+      <w:pPr>
+        <w:pStyle w:val="Lijstalinea"/>
+        <w:numPr>
+          <w:ilvl w:val="0"/>
+          <w:numId w:val="2"/>
+        </w:numPr>
+        <w:rPr>
+          <w:sz w:val="32"/>
+          <w:szCs w:val="32"/>
+        </w:rPr>
+      </w:pPr>
+      <w:r>
+        <w:rPr>
+          <w:sz w:val="32"/>
+          <w:szCs w:val="32"/>
+        </w:rPr>
+        <w:t>Benodigdheden;</w:t>
+      </w:r>
+    </w:p>
+    <w:p>
+      <w:pPr>
+        <w:pStyle w:val="Lijstalinea"/>
+        <w:numPr>
+          <w:ilvl w:val="0"/>
+          <w:numId w:val="1"/>
+        </w:numPr>
+        <w:rPr>
+          <w:sz w:val="32"/>
+          <w:szCs w:val="32"/>
+        </w:rPr>
+      </w:pPr>
+      <w:r>
+        <w:rPr>
+          <w:sz w:val="32"/>
+          <w:szCs w:val="32"/>
+        </w:rPr>
+        <w:t>Backpack met 3 items: Appel, banaan, yoghurt.</w:t>
+      </w:r>
+    </w:p>
+    <w:p>
+      <w:pPr>
+        <w:pStyle w:val="Lijstalinea"/>
+        <w:numPr>
+          <w:ilvl w:val="0"/>
+          <w:numId w:val="1"/>
+        </w:numPr>
+        <w:rPr>
+          <w:sz w:val="32"/>
+          <w:szCs w:val="32"/>
+        </w:rPr>
+      </w:pPr>
+      <w:r>
+        <w:rPr>
+          <w:sz w:val="32"/>
+          <w:szCs w:val="32"/>
+        </w:rPr>
+        <w:t>Zakmes&lt;Wapen.</w:t>
+      </w:r>
+    </w:p>
+    <w:p>
+      <w:pPr>
+        <w:pStyle w:val="Lijstalinea"/>
+        <w:numPr>
+          <w:ilvl w:val="0"/>
+          <w:numId w:val="1"/>
+        </w:numPr>
+        <w:rPr>
+          <w:sz w:val="32"/>
+          <w:szCs w:val="32"/>
+        </w:rPr>
+      </w:pPr>
+      <w:proofErr w:type="spellStart"/>
+      <w:r>
+        <w:rPr>
+          <w:sz w:val="32"/>
+          <w:szCs w:val="32"/>
+        </w:rPr>
+        <w:t>Torch</w:t>
+      </w:r>
+      <w:proofErr w:type="spellEnd"/>
+      <w:r>
+        <w:rPr>
+          <w:sz w:val="32"/>
+          <w:szCs w:val="32"/>
+        </w:rPr>
+        <w:t>&lt;Voor in het donker te gebruiken.</w:t>
+      </w:r>
+    </w:p>
+    <w:p>
+      <w:pPr>
+        <w:ind w:left="360"/>
+        <w:rPr>
+          <w:sz w:val="32"/>
+          <w:szCs w:val="32"/>
+        </w:rPr>
+      </w:pPr>
+    </w:p>
+    <w:p>
+      <w:pPr>
+        <w:pStyle w:val="Lijstalinea"/>
+        <w:numPr>
+          <w:ilvl w:val="0"/>
+          <w:numId w:val="2"/>
+        </w:numPr>
+        <w:rPr>
+          <w:sz w:val="32"/>
+          <w:szCs w:val="32"/>
+        </w:rPr>
+      </w:pPr>
+      <w:r>
+        <w:rPr>
+          <w:sz w:val="32"/>
+          <w:szCs w:val="32"/>
+        </w:rPr>
+        <w:t>Dieren:</w:t>
+      </w:r>
+    </w:p>
+    <w:p>
+      <w:pPr>
+        <w:pStyle w:val="Lijstalinea"/>
+        <w:numPr>
+          <w:ilvl w:val="0"/>
+          <w:numId w:val="1"/>
+        </w:numPr>
+        <w:rPr>
+          <w:sz w:val="32"/>
+          <w:szCs w:val="32"/>
+        </w:rPr>
+      </w:pPr>
+      <w:r>
+        <w:rPr>
+          <w:sz w:val="32"/>
+          <w:szCs w:val="32"/>
+        </w:rPr>
+        <w:t>Wolf.</w:t>
+      </w:r>
+    </w:p>
+    <w:p>
+      <w:pPr>
+        <w:pStyle w:val="Lijstalinea"/>
+        <w:numPr>
+          <w:ilvl w:val="0"/>
+          <w:numId w:val="1"/>
+        </w:numPr>
+        <w:rPr>
+          <w:sz w:val="32"/>
+          <w:szCs w:val="32"/>
+        </w:rPr>
+      </w:pPr>
+      <w:r>
+        <w:rPr>
+          <w:sz w:val="32"/>
+          <w:szCs w:val="32"/>
+        </w:rPr>
+        <w:t>Beer.</w:t>
+      </w:r>
+    </w:p>
+    <w:p>
+      <w:pPr>
+        <w:pStyle w:val="Lijstalinea"/>
+        <w:numPr>
+          <w:ilvl w:val="0"/>
+          <w:numId w:val="1"/>
+        </w:numPr>
+        <w:rPr>
+          <w:sz w:val="32"/>
+          <w:szCs w:val="32"/>
+        </w:rPr>
+      </w:pPr>
+      <w:r>
+        <w:rPr>
+          <w:sz w:val="32"/>
+          <w:szCs w:val="32"/>
+        </w:rPr>
+        <w:t>Slang</w:t>
+      </w:r>
+      <w:r>
+        <w:rPr>
+          <w:sz w:val="32"/>
+          <w:szCs w:val="32"/>
+        </w:rPr>
+        <w:t xml:space="preserve"> van </w:t>
+      </w:r>
+      <w:r>
+        <w:rPr>
+          <w:sz w:val="32"/>
+          <w:szCs w:val="32"/>
+        </w:rPr>
+        <w:t>5</w:t>
+      </w:r>
+      <w:r>
+        <w:rPr>
+          <w:sz w:val="32"/>
+          <w:szCs w:val="32"/>
+        </w:rPr>
+        <w:t xml:space="preserve"> meter</w:t>
+      </w:r>
+    </w:p>
+    <w:p>
+      <w:pPr>
+        <w:rPr>
+          <w:color w:val="4472C4" w:themeColor="accent1"/>
+          <w:sz w:val="32"/>
+          <w:szCs w:val="32"/>
+        </w:rPr>
+      </w:pPr>
+    </w:p>
+    <w:p>
+      <w:pPr>
+        <w:rPr>
+          <w:color w:val="4472C4" w:themeColor="accent1"/>
+          <w:sz w:val="32"/>
+          <w:szCs w:val="32"/>
+        </w:rPr>
+      </w:pPr>
+    </w:p>
+    <w:p>
+      <w:pPr>
+        <w:rPr>
+          <w:color w:val="4472C4" w:themeColor="accent1"/>
+          <w:sz w:val="32"/>
+          <w:szCs w:val="32"/>
+        </w:rPr>
+      </w:pPr>
+    </w:p>
+    <w:p>
+      <w:pPr>
+        <w:rPr>
+          <w:color w:val="4472C4" w:themeColor="accent1"/>
+          <w:sz w:val="32"/>
+          <w:szCs w:val="32"/>
+        </w:rPr>
+      </w:pPr>
+    </w:p>
+    <w:p>
+      <w:pPr>
+        <w:rPr>
+          <w:color w:val="4472C4" w:themeColor="accent1"/>
+          <w:sz w:val="32"/>
+          <w:szCs w:val="32"/>
+        </w:rPr>
+      </w:pPr>
+    </w:p>
+    <w:p>
+      <w:pPr>
+        <w:rPr>
+          <w:color w:val="4472C4" w:themeColor="accent1"/>
+          <w:sz w:val="32"/>
+          <w:szCs w:val="32"/>
+        </w:rPr>
+      </w:pPr>
+    </w:p>
+    <w:p>
+      <w:pPr>
+        <w:rPr>
+          <w:color w:val="4472C4" w:themeColor="accent1"/>
+          <w:sz w:val="32"/>
+          <w:szCs w:val="32"/>
+        </w:rPr>
+      </w:pPr>
+    </w:p>
+    <w:p>
+      <w:pPr>
+        <w:rPr>
+          <w:color w:val="4472C4" w:themeColor="accent1"/>
+          <w:sz w:val="32"/>
+          <w:szCs w:val="32"/>
+        </w:rPr>
+      </w:pPr>
+    </w:p>
+    <w:p>
+      <w:pPr>
+        <w:rPr>
+          <w:color w:val="4472C4" w:themeColor="accent1"/>
+          <w:sz w:val="32"/>
+          <w:szCs w:val="32"/>
+        </w:rPr>
+      </w:pPr>
+    </w:p>
+    <w:p>
+      <w:pPr>
+        <w:rPr>
+          <w:sz w:val="32"/>
+          <w:szCs w:val="32"/>
+        </w:rPr>
+      </w:pPr>
+      <w:r>
+        <w:rPr>
+          <w:color w:val="ED7D31" w:themeColor="accent2"/>
+          <w:sz w:val="32"/>
+          <w:szCs w:val="32"/>
+        </w:rPr>
+        <w:t>Verhaal 3;</w:t>
+      </w:r>
+      <w:r>
+        <w:rPr>
+          <w:color w:val="ED7D31" w:themeColor="accent2"/>
+          <w:sz w:val="32"/>
+          <w:szCs w:val="32"/>
+        </w:rPr>
+        <w:t xml:space="preserve"> </w:t>
+      </w:r>
+      <w:r>
+        <w:rPr>
+          <w:sz w:val="32"/>
+          <w:szCs w:val="32"/>
+        </w:rPr>
+        <w:t xml:space="preserve">Dit verhaal gaat over Jason die vastzit in zijn droom. Hij weet niet dat hij vastzit in zijn droom. Hij kijkt </w:t>
+      </w:r>
+      <w:proofErr w:type="spellStart"/>
+      <w:r>
+        <w:rPr>
+          <w:sz w:val="32"/>
+          <w:szCs w:val="32"/>
+        </w:rPr>
+        <w:t>omzich</w:t>
+      </w:r>
+      <w:proofErr w:type="spellEnd"/>
+      <w:r>
+        <w:rPr>
+          <w:sz w:val="32"/>
+          <w:szCs w:val="32"/>
+        </w:rPr>
+        <w:t xml:space="preserve"> heen en vraagt zich af waar hij is want hij bevindt zich ergens in een stad op de wereld maar weet niet welke.</w:t>
       </w:r>
       <w:bookmarkStart w:id="0" w:name="_GoBack"/>
       <w:bookmarkEnd w:id="0"/>
@@ -50,6 +825,242 @@
     </w:sectPr>
   </w:body>
 </w:document>
+</file>
+
+<file path=word/numbering.xml><?xml version="1.0" encoding="utf-8"?>
+<w:numbering xmlns:wpc="http://schemas.microsoft.com/office/word/2010/wordprocessingCanvas" xmlns:cx="http://schemas.microsoft.com/office/drawing/2014/chartex" xmlns:cx1="http://schemas.microsoft.com/office/drawing/2015/9/8/chartex" xmlns:cx2="http://schemas.microsoft.com/office/drawing/2015/10/21/chartex" xmlns:cx3="http://schemas.microsoft.com/office/drawing/2016/5/9/chartex" xmlns:cx4="http://schemas.microsoft.com/office/drawing/2016/5/10/chartex" xmlns:cx5="http://schemas.microsoft.com/office/drawing/2016/5/11/chartex" xmlns:cx6="http://schemas.microsoft.com/office/drawing/2016/5/12/chartex" xmlns:cx7="http://schemas.microsoft.com/office/drawing/2016/5/13/chartex" xmlns:cx8="http://schemas.microsoft.com/office/drawing/2016/5/14/chartex" xmlns:mc="http://schemas.openxmlformats.org/markup-compatibility/2006" xmlns:aink="http://schemas.microsoft.com/office/drawing/2016/ink" xmlns:am3d="http://schemas.microsoft.com/office/drawing/2017/model3d" xmlns:o="urn:schemas-microsoft-com:office:office" xmlns:r="http://schemas.openxmlformats.org/officeDocument/2006/relationships" xmlns:m="http://schemas.openxmlformats.org/officeDocument/2006/math" xmlns:v="urn:schemas-microsoft-com:vml" xmlns:wp14="http://schemas.microsoft.com/office/word/2010/wordprocessingDrawing" xmlns:wp="http://schemas.openxmlformats.org/drawingml/2006/wordprocessingDrawing" xmlns:w10="urn:schemas-microsoft-com:office:word" xmlns:w="http://schemas.openxmlformats.org/wordprocessingml/2006/main" xmlns:w14="http://schemas.microsoft.com/office/word/2010/wordml" xmlns:w15="http://schemas.microsoft.com/office/word/2012/wordml" xmlns:w16cid="http://schemas.microsoft.com/office/word/2016/wordml/cid" xmlns:w16se="http://schemas.microsoft.com/office/word/2015/wordml/symex" xmlns:wpg="http://schemas.microsoft.com/office/word/2010/wordprocessingGroup" xmlns:wpi="http://schemas.microsoft.com/office/word/2010/wordprocessingInk" xmlns:wne="http://schemas.microsoft.com/office/word/2006/wordml" xmlns:wps="http://schemas.microsoft.com/office/word/2010/wordprocessingShape" mc:Ignorable="w14 w15 w16se w16cid wp14">
+  <w:abstractNum w:abstractNumId="0" w15:restartNumberingAfterBreak="0">
+    <w:nsid w:val="4CD70D35"/>
+    <w:multiLevelType w:val="hybridMultilevel"/>
+    <w:tmpl w:val="C87CF0F0"/>
+    <w:lvl w:ilvl="0" w:tplc="EB4C6F0C">
+      <w:numFmt w:val="bullet"/>
+      <w:lvlText w:val="-"/>
+      <w:lvlJc w:val="left"/>
+      <w:pPr>
+        <w:ind w:left="720" w:hanging="360"/>
+      </w:pPr>
+      <w:rPr>
+        <w:rFonts w:ascii="Calibri" w:eastAsiaTheme="minorHAnsi" w:hAnsi="Calibri" w:cs="Calibri" w:hint="default"/>
+      </w:rPr>
+    </w:lvl>
+    <w:lvl w:ilvl="1" w:tplc="04130003" w:tentative="1">
+      <w:start w:val="1"/>
+      <w:numFmt w:val="bullet"/>
+      <w:lvlText w:val="o"/>
+      <w:lvlJc w:val="left"/>
+      <w:pPr>
+        <w:ind w:left="1440" w:hanging="360"/>
+      </w:pPr>
+      <w:rPr>
+        <w:rFonts w:ascii="Courier New" w:hAnsi="Courier New" w:hint="default"/>
+      </w:rPr>
+    </w:lvl>
+    <w:lvl w:ilvl="2" w:tplc="04130005" w:tentative="1">
+      <w:start w:val="1"/>
+      <w:numFmt w:val="bullet"/>
+      <w:lvlText w:val=""/>
+      <w:lvlJc w:val="left"/>
+      <w:pPr>
+        <w:ind w:left="2160" w:hanging="360"/>
+      </w:pPr>
+      <w:rPr>
+        <w:rFonts w:ascii="Wingdings" w:hAnsi="Wingdings" w:hint="default"/>
+      </w:rPr>
+    </w:lvl>
+    <w:lvl w:ilvl="3" w:tplc="04130001" w:tentative="1">
+      <w:start w:val="1"/>
+      <w:numFmt w:val="bullet"/>
+      <w:lvlText w:val=""/>
+      <w:lvlJc w:val="left"/>
+      <w:pPr>
+        <w:ind w:left="2880" w:hanging="360"/>
+      </w:pPr>
+      <w:rPr>
+        <w:rFonts w:ascii="Symbol" w:hAnsi="Symbol" w:hint="default"/>
+      </w:rPr>
+    </w:lvl>
+    <w:lvl w:ilvl="4" w:tplc="04130003" w:tentative="1">
+      <w:start w:val="1"/>
+      <w:numFmt w:val="bullet"/>
+      <w:lvlText w:val="o"/>
+      <w:lvlJc w:val="left"/>
+      <w:pPr>
+        <w:ind w:left="3600" w:hanging="360"/>
+      </w:pPr>
+      <w:rPr>
+        <w:rFonts w:ascii="Courier New" w:hAnsi="Courier New" w:hint="default"/>
+      </w:rPr>
+    </w:lvl>
+    <w:lvl w:ilvl="5" w:tplc="04130005" w:tentative="1">
+      <w:start w:val="1"/>
+      <w:numFmt w:val="bullet"/>
+      <w:lvlText w:val=""/>
+      <w:lvlJc w:val="left"/>
+      <w:pPr>
+        <w:ind w:left="4320" w:hanging="360"/>
+      </w:pPr>
+      <w:rPr>
+        <w:rFonts w:ascii="Wingdings" w:hAnsi="Wingdings" w:hint="default"/>
+      </w:rPr>
+    </w:lvl>
+    <w:lvl w:ilvl="6" w:tplc="04130001" w:tentative="1">
+      <w:start w:val="1"/>
+      <w:numFmt w:val="bullet"/>
+      <w:lvlText w:val=""/>
+      <w:lvlJc w:val="left"/>
+      <w:pPr>
+        <w:ind w:left="5040" w:hanging="360"/>
+      </w:pPr>
+      <w:rPr>
+        <w:rFonts w:ascii="Symbol" w:hAnsi="Symbol" w:hint="default"/>
+      </w:rPr>
+    </w:lvl>
+    <w:lvl w:ilvl="7" w:tplc="04130003" w:tentative="1">
+      <w:start w:val="1"/>
+      <w:numFmt w:val="bullet"/>
+      <w:lvlText w:val="o"/>
+      <w:lvlJc w:val="left"/>
+      <w:pPr>
+        <w:ind w:left="5760" w:hanging="360"/>
+      </w:pPr>
+      <w:rPr>
+        <w:rFonts w:ascii="Courier New" w:hAnsi="Courier New" w:hint="default"/>
+      </w:rPr>
+    </w:lvl>
+    <w:lvl w:ilvl="8" w:tplc="04130005" w:tentative="1">
+      <w:start w:val="1"/>
+      <w:numFmt w:val="bullet"/>
+      <w:lvlText w:val=""/>
+      <w:lvlJc w:val="left"/>
+      <w:pPr>
+        <w:ind w:left="6480" w:hanging="360"/>
+      </w:pPr>
+      <w:rPr>
+        <w:rFonts w:ascii="Wingdings" w:hAnsi="Wingdings" w:hint="default"/>
+      </w:rPr>
+    </w:lvl>
+  </w:abstractNum>
+  <w:abstractNum w:abstractNumId="1" w15:restartNumberingAfterBreak="0">
+    <w:nsid w:val="655E22D2"/>
+    <w:multiLevelType w:val="hybridMultilevel"/>
+    <w:tmpl w:val="A04E5E18"/>
+    <w:lvl w:ilvl="0" w:tplc="04130001">
+      <w:start w:val="1"/>
+      <w:numFmt w:val="bullet"/>
+      <w:lvlText w:val=""/>
+      <w:lvlJc w:val="left"/>
+      <w:pPr>
+        <w:ind w:left="720" w:hanging="360"/>
+      </w:pPr>
+      <w:rPr>
+        <w:rFonts w:ascii="Symbol" w:hAnsi="Symbol" w:hint="default"/>
+      </w:rPr>
+    </w:lvl>
+    <w:lvl w:ilvl="1" w:tplc="04130003" w:tentative="1">
+      <w:start w:val="1"/>
+      <w:numFmt w:val="bullet"/>
+      <w:lvlText w:val="o"/>
+      <w:lvlJc w:val="left"/>
+      <w:pPr>
+        <w:ind w:left="1440" w:hanging="360"/>
+      </w:pPr>
+      <w:rPr>
+        <w:rFonts w:ascii="Courier New" w:hAnsi="Courier New" w:hint="default"/>
+      </w:rPr>
+    </w:lvl>
+    <w:lvl w:ilvl="2" w:tplc="04130005" w:tentative="1">
+      <w:start w:val="1"/>
+      <w:numFmt w:val="bullet"/>
+      <w:lvlText w:val=""/>
+      <w:lvlJc w:val="left"/>
+      <w:pPr>
+        <w:ind w:left="2160" w:hanging="360"/>
+      </w:pPr>
+      <w:rPr>
+        <w:rFonts w:ascii="Wingdings" w:hAnsi="Wingdings" w:hint="default"/>
+      </w:rPr>
+    </w:lvl>
+    <w:lvl w:ilvl="3" w:tplc="04130001" w:tentative="1">
+      <w:start w:val="1"/>
+      <w:numFmt w:val="bullet"/>
+      <w:lvlText w:val=""/>
+      <w:lvlJc w:val="left"/>
+      <w:pPr>
+        <w:ind w:left="2880" w:hanging="360"/>
+      </w:pPr>
+      <w:rPr>
+        <w:rFonts w:ascii="Symbol" w:hAnsi="Symbol" w:hint="default"/>
+      </w:rPr>
+    </w:lvl>
+    <w:lvl w:ilvl="4" w:tplc="04130003" w:tentative="1">
+      <w:start w:val="1"/>
+      <w:numFmt w:val="bullet"/>
+      <w:lvlText w:val="o"/>
+      <w:lvlJc w:val="left"/>
+      <w:pPr>
+        <w:ind w:left="3600" w:hanging="360"/>
+      </w:pPr>
+      <w:rPr>
+        <w:rFonts w:ascii="Courier New" w:hAnsi="Courier New" w:hint="default"/>
+      </w:rPr>
+    </w:lvl>
+    <w:lvl w:ilvl="5" w:tplc="04130005" w:tentative="1">
+      <w:start w:val="1"/>
+      <w:numFmt w:val="bullet"/>
+      <w:lvlText w:val=""/>
+      <w:lvlJc w:val="left"/>
+      <w:pPr>
+        <w:ind w:left="4320" w:hanging="360"/>
+      </w:pPr>
+      <w:rPr>
+        <w:rFonts w:ascii="Wingdings" w:hAnsi="Wingdings" w:hint="default"/>
+      </w:rPr>
+    </w:lvl>
+    <w:lvl w:ilvl="6" w:tplc="04130001" w:tentative="1">
+      <w:start w:val="1"/>
+      <w:numFmt w:val="bullet"/>
+      <w:lvlText w:val=""/>
+      <w:lvlJc w:val="left"/>
+      <w:pPr>
+        <w:ind w:left="5040" w:hanging="360"/>
+      </w:pPr>
+      <w:rPr>
+        <w:rFonts w:ascii="Symbol" w:hAnsi="Symbol" w:hint="default"/>
+      </w:rPr>
+    </w:lvl>
+    <w:lvl w:ilvl="7" w:tplc="04130003" w:tentative="1">
+      <w:start w:val="1"/>
+      <w:numFmt w:val="bullet"/>
+      <w:lvlText w:val="o"/>
+      <w:lvlJc w:val="left"/>
+      <w:pPr>
+        <w:ind w:left="5760" w:hanging="360"/>
+      </w:pPr>
+      <w:rPr>
+        <w:rFonts w:ascii="Courier New" w:hAnsi="Courier New" w:hint="default"/>
+      </w:rPr>
+    </w:lvl>
+    <w:lvl w:ilvl="8" w:tplc="04130005" w:tentative="1">
+      <w:start w:val="1"/>
+      <w:numFmt w:val="bullet"/>
+      <w:lvlText w:val=""/>
+      <w:lvlJc w:val="left"/>
+      <w:pPr>
+        <w:ind w:left="6480" w:hanging="360"/>
+      </w:pPr>
+      <w:rPr>
+        <w:rFonts w:ascii="Wingdings" w:hAnsi="Wingdings" w:hint="default"/>
+      </w:rPr>
+    </w:lvl>
+  </w:abstractNum>
+  <w:num w:numId="1">
+    <w:abstractNumId w:val="0"/>
+  </w:num>
+  <w:num w:numId="2">
+    <w:abstractNumId w:val="1"/>
+  </w:num>
+</w:numbering>
 </file>
 
 <file path=word/styles.xml><?xml version="1.0" encoding="utf-8"?>
@@ -474,6 +1485,17 @@
     <w:semiHidden/>
     <w:unhideWhenUsed/>
   </w:style>
+  <w:style w:type="paragraph" w:styleId="Lijstalinea">
+    <w:name w:val="List Paragraph"/>
+    <w:basedOn w:val="Standaard"/>
+    <w:uiPriority w:val="34"/>
+    <w:qFormat/>
+    <w:rsid w:val="00601194"/>
+    <w:pPr>
+      <w:ind w:left="720"/>
+      <w:contextualSpacing/>
+    </w:pPr>
+  </w:style>
 </w:styles>
 </file>
 

</xml_diff>